<commit_message>
Avem slime, turrets, map2 aproape completa, logici, ui, etc.
</commit_message>
<xml_diff>
--- a/Proba_Focului_Documentation.docx
+++ b/Proba_Focului_Documentation.docx
@@ -1923,19 +1923,7 @@
           <w:sz w:val="28"/>
           <w:szCs w:val="28"/>
         </w:rPr>
-        <w:t>Boss Fight – Temnița Lordului Întuneca</w:t>
-      </w:r>
-      <w:r>
-        <w:rPr>
-          <w:rFonts w:ascii="Arial" w:hAnsi="Arial" w:cs="Arial"/>
-          <w:b/>
-          <w:bCs/>
-          <w:i/>
-          <w:iCs/>
-          <w:sz w:val="28"/>
-          <w:szCs w:val="28"/>
-        </w:rPr>
-        <w:t>t</w:t>
+        <w:t>Boss Fight – Temnița Lordului Întunecat</w:t>
       </w:r>
     </w:p>
     <w:p>
@@ -2496,87 +2484,7 @@
           <w:rFonts w:ascii="Arial" w:hAnsi="Arial" w:cs="Arial"/>
           <w:lang w:val="en-GB"/>
         </w:rPr>
-        <w:t xml:space="preserve">O </w:t>
-      </w:r>
-      <w:proofErr w:type="spellStart"/>
-      <w:r>
-        <w:rPr>
-          <w:rFonts w:ascii="Arial" w:hAnsi="Arial" w:cs="Arial"/>
-          <w:lang w:val="en-GB"/>
-        </w:rPr>
-        <w:t>să</w:t>
-      </w:r>
-      <w:proofErr w:type="spellEnd"/>
-      <w:r>
-        <w:rPr>
-          <w:rFonts w:ascii="Arial" w:hAnsi="Arial" w:cs="Arial"/>
-          <w:lang w:val="en-GB"/>
-        </w:rPr>
-        <w:t xml:space="preserve"> se </w:t>
-      </w:r>
-      <w:proofErr w:type="spellStart"/>
-      <w:r>
-        <w:rPr>
-          <w:rFonts w:ascii="Arial" w:hAnsi="Arial" w:cs="Arial"/>
-          <w:lang w:val="en-GB"/>
-        </w:rPr>
-        <w:t>folosească</w:t>
-      </w:r>
-      <w:proofErr w:type="spellEnd"/>
-      <w:r>
-        <w:rPr>
-          <w:rFonts w:ascii="Arial" w:hAnsi="Arial" w:cs="Arial"/>
-          <w:lang w:val="en-GB"/>
-        </w:rPr>
-        <w:t xml:space="preserve"> un sprite </w:t>
-      </w:r>
-      <w:proofErr w:type="spellStart"/>
-      <w:r>
-        <w:rPr>
-          <w:rFonts w:ascii="Arial" w:hAnsi="Arial" w:cs="Arial"/>
-          <w:lang w:val="en-GB"/>
-        </w:rPr>
-        <w:t>mai</w:t>
-      </w:r>
-      <w:proofErr w:type="spellEnd"/>
-      <w:r>
-        <w:rPr>
-          <w:rFonts w:ascii="Arial" w:hAnsi="Arial" w:cs="Arial"/>
-          <w:lang w:val="en-GB"/>
-        </w:rPr>
-        <w:t xml:space="preserve"> mare de al </w:t>
-      </w:r>
-      <w:proofErr w:type="spellStart"/>
-      <w:r>
-        <w:rPr>
-          <w:rFonts w:ascii="Arial" w:hAnsi="Arial" w:cs="Arial"/>
-          <w:lang w:val="en-GB"/>
-        </w:rPr>
-        <w:t>unui</w:t>
-      </w:r>
-      <w:proofErr w:type="spellEnd"/>
-      <w:r>
-        <w:rPr>
-          <w:rFonts w:ascii="Arial" w:hAnsi="Arial" w:cs="Arial"/>
-          <w:lang w:val="en-GB"/>
-        </w:rPr>
-        <w:t xml:space="preserve"> </w:t>
-      </w:r>
-      <w:proofErr w:type="spellStart"/>
-      <w:r>
-        <w:rPr>
-          <w:rFonts w:ascii="Arial" w:hAnsi="Arial" w:cs="Arial"/>
-          <w:lang w:val="en-GB"/>
-        </w:rPr>
-        <w:t>schelete</w:t>
-      </w:r>
-      <w:proofErr w:type="spellEnd"/>
-      <w:r>
-        <w:rPr>
-          <w:rFonts w:ascii="Arial" w:hAnsi="Arial" w:cs="Arial"/>
-          <w:lang w:val="en-GB"/>
-        </w:rPr>
-        <w:t>.</w:t>
+        <w:t>O să se folosească un sprite mai mare de al unui schelete.</w:t>
       </w:r>
     </w:p>
     <w:p>
@@ -2745,12 +2653,144 @@
       <w:r>
         <w:rPr>
           <w:rFonts w:ascii="Arial" w:hAnsi="Arial" w:cs="Arial"/>
+          <w:noProof/>
+        </w:rPr>
+        <w:drawing>
+          <wp:anchor distT="0" distB="0" distL="114300" distR="114300" simplePos="0" relativeHeight="251658240" behindDoc="0" locked="0" layoutInCell="1" allowOverlap="1" wp14:anchorId="1F3F09F3" wp14:editId="5EDA089C">
+            <wp:simplePos x="0" y="0"/>
+            <wp:positionH relativeFrom="margin">
+              <wp:posOffset>2680971</wp:posOffset>
+            </wp:positionH>
+            <wp:positionV relativeFrom="paragraph">
+              <wp:posOffset>4445</wp:posOffset>
+            </wp:positionV>
+            <wp:extent cx="3154680" cy="1402080"/>
+            <wp:effectExtent l="0" t="0" r="0" b="7620"/>
+            <wp:wrapNone/>
+            <wp:docPr id="2017723763" name="Picture 1"/>
+            <wp:cNvGraphicFramePr>
+              <a:graphicFrameLocks xmlns:a="http://schemas.openxmlformats.org/drawingml/2006/main" noChangeAspect="1"/>
+            </wp:cNvGraphicFramePr>
+            <a:graphic xmlns:a="http://schemas.openxmlformats.org/drawingml/2006/main">
+              <a:graphicData uri="http://schemas.openxmlformats.org/drawingml/2006/picture">
+                <pic:pic xmlns:pic="http://schemas.openxmlformats.org/drawingml/2006/picture">
+                  <pic:nvPicPr>
+                    <pic:cNvPr id="2017723763" name="Picture 2017723763"/>
+                    <pic:cNvPicPr/>
+                  </pic:nvPicPr>
+                  <pic:blipFill>
+                    <a:blip r:embed="rId10">
+                      <a:extLst>
+                        <a:ext uri="{28A0092B-C50C-407E-A947-70E740481C1C}">
+                          <a14:useLocalDpi xmlns:a14="http://schemas.microsoft.com/office/drawing/2010/main" val="0"/>
+                        </a:ext>
+                      </a:extLst>
+                    </a:blip>
+                    <a:stretch>
+                      <a:fillRect/>
+                    </a:stretch>
+                  </pic:blipFill>
+                  <pic:spPr>
+                    <a:xfrm>
+                      <a:off x="0" y="0"/>
+                      <a:ext cx="3154680" cy="1402080"/>
+                    </a:xfrm>
+                    <a:prstGeom prst="rect">
+                      <a:avLst/>
+                    </a:prstGeom>
+                  </pic:spPr>
+                </pic:pic>
+              </a:graphicData>
+            </a:graphic>
+            <wp14:sizeRelH relativeFrom="margin">
+              <wp14:pctWidth>0</wp14:pctWidth>
+            </wp14:sizeRelH>
+            <wp14:sizeRelV relativeFrom="margin">
+              <wp14:pctHeight>0</wp14:pctHeight>
+            </wp14:sizeRelV>
+          </wp:anchor>
+        </w:drawing>
+      </w:r>
+      <w:r>
+        <w:rPr>
+          <w:rFonts w:ascii="Arial" w:hAnsi="Arial" w:cs="Arial"/>
+          <w:noProof/>
+        </w:rPr>
+        <w:drawing>
+          <wp:anchor distT="0" distB="0" distL="114300" distR="114300" simplePos="0" relativeHeight="251659264" behindDoc="0" locked="0" layoutInCell="1" allowOverlap="1" wp14:anchorId="4E848ED4" wp14:editId="6430BDA8">
+            <wp:simplePos x="0" y="0"/>
+            <wp:positionH relativeFrom="margin">
+              <wp:align>left</wp:align>
+            </wp:positionH>
+            <wp:positionV relativeFrom="paragraph">
+              <wp:posOffset>4445</wp:posOffset>
+            </wp:positionV>
+            <wp:extent cx="1981200" cy="1981200"/>
+            <wp:effectExtent l="0" t="0" r="0" b="0"/>
+            <wp:wrapNone/>
+            <wp:docPr id="2108174205" name="Picture 2" descr="A screenshot of a video game&#10;&#10;AI-generated content may be incorrect."/>
+            <wp:cNvGraphicFramePr>
+              <a:graphicFrameLocks xmlns:a="http://schemas.openxmlformats.org/drawingml/2006/main" noChangeAspect="1"/>
+            </wp:cNvGraphicFramePr>
+            <a:graphic xmlns:a="http://schemas.openxmlformats.org/drawingml/2006/main">
+              <a:graphicData uri="http://schemas.openxmlformats.org/drawingml/2006/picture">
+                <pic:pic xmlns:pic="http://schemas.openxmlformats.org/drawingml/2006/picture">
+                  <pic:nvPicPr>
+                    <pic:cNvPr id="2108174205" name="Picture 2" descr="A screenshot of a video game&#10;&#10;AI-generated content may be incorrect."/>
+                    <pic:cNvPicPr/>
+                  </pic:nvPicPr>
+                  <pic:blipFill>
+                    <a:blip r:embed="rId11" cstate="print">
+                      <a:extLst>
+                        <a:ext uri="{28A0092B-C50C-407E-A947-70E740481C1C}">
+                          <a14:useLocalDpi xmlns:a14="http://schemas.microsoft.com/office/drawing/2010/main" val="0"/>
+                        </a:ext>
+                      </a:extLst>
+                    </a:blip>
+                    <a:stretch>
+                      <a:fillRect/>
+                    </a:stretch>
+                  </pic:blipFill>
+                  <pic:spPr>
+                    <a:xfrm>
+                      <a:off x="0" y="0"/>
+                      <a:ext cx="1981200" cy="1981200"/>
+                    </a:xfrm>
+                    <a:prstGeom prst="rect">
+                      <a:avLst/>
+                    </a:prstGeom>
+                  </pic:spPr>
+                </pic:pic>
+              </a:graphicData>
+            </a:graphic>
+            <wp14:sizeRelH relativeFrom="margin">
+              <wp14:pctWidth>0</wp14:pctWidth>
+            </wp14:sizeRelH>
+            <wp14:sizeRelV relativeFrom="margin">
+              <wp14:pctHeight>0</wp14:pctHeight>
+            </wp14:sizeRelV>
+          </wp:anchor>
+        </w:drawing>
+      </w:r>
+    </w:p>
+    <w:p>
+      <w:pPr>
+        <w:rPr>
+          <w:rFonts w:ascii="Arial" w:hAnsi="Arial" w:cs="Arial"/>
+        </w:rPr>
+      </w:pPr>
+      <w:r>
+        <w:rPr>
+          <w:rFonts w:ascii="Arial" w:hAnsi="Arial" w:cs="Arial"/>
         </w:rPr>
         <w:br w:type="page"/>
       </w:r>
     </w:p>
     <w:p>
       <w:pPr>
+        <w:tabs>
+          <w:tab w:val="center" w:pos="4592"/>
+        </w:tabs>
         <w:rPr>
           <w:rFonts w:ascii="Arial" w:hAnsi="Arial" w:cs="Arial"/>
           <w:b/>
@@ -2768,6 +2808,30 @@
           <w:szCs w:val="32"/>
         </w:rPr>
         <w:lastRenderedPageBreak/>
+        <w:tab/>
+      </w:r>
+    </w:p>
+    <w:p>
+      <w:pPr>
+        <w:tabs>
+          <w:tab w:val="center" w:pos="4592"/>
+        </w:tabs>
+        <w:rPr>
+          <w:rFonts w:ascii="Arial" w:hAnsi="Arial" w:cs="Arial"/>
+          <w:b/>
+          <w:bCs/>
+          <w:sz w:val="32"/>
+          <w:szCs w:val="32"/>
+        </w:rPr>
+      </w:pPr>
+      <w:r>
+        <w:rPr>
+          <w:rFonts w:ascii="Arial" w:hAnsi="Arial" w:cs="Arial"/>
+          <w:b/>
+          <w:bCs/>
+          <w:sz w:val="32"/>
+          <w:szCs w:val="32"/>
+        </w:rPr>
         <w:t>Concluzie</w:t>
       </w:r>
     </w:p>
@@ -2914,6 +2978,32 @@
       <w:pPr>
         <w:rPr>
           <w:rFonts w:ascii="Arial" w:hAnsi="Arial" w:cs="Arial"/>
+          <w:b/>
+          <w:bCs/>
+          <w:sz w:val="32"/>
+          <w:szCs w:val="32"/>
+        </w:rPr>
+      </w:pPr>
+    </w:p>
+    <w:p>
+      <w:pPr>
+        <w:rPr>
+          <w:rFonts w:ascii="Arial" w:hAnsi="Arial" w:cs="Arial"/>
+          <w:b/>
+          <w:bCs/>
+          <w:sz w:val="32"/>
+          <w:szCs w:val="32"/>
+        </w:rPr>
+      </w:pPr>
+    </w:p>
+    <w:p>
+      <w:pPr>
+        <w:rPr>
+          <w:rFonts w:ascii="Arial" w:hAnsi="Arial" w:cs="Arial"/>
+          <w:b/>
+          <w:bCs/>
+          <w:sz w:val="32"/>
+          <w:szCs w:val="32"/>
         </w:rPr>
       </w:pPr>
     </w:p>
@@ -2977,7 +3067,7 @@
         </w:rPr>
         <w:t xml:space="preserve">: </w:t>
       </w:r>
-      <w:hyperlink r:id="rId10" w:history="1">
+      <w:hyperlink r:id="rId12" w:history="1">
         <w:r>
           <w:rPr>
             <w:rStyle w:val="Hyperlink"/>
@@ -3014,7 +3104,7 @@
         </w:rPr>
         <w:t xml:space="preserve">Assets: </w:t>
       </w:r>
-      <w:hyperlink r:id="rId11" w:history="1">
+      <w:hyperlink r:id="rId13" w:history="1">
         <w:r>
           <w:rPr>
             <w:rStyle w:val="Hyperlink"/>
@@ -3033,7 +3123,7 @@
         </w:rPr>
         <w:t xml:space="preserve">, </w:t>
       </w:r>
-      <w:hyperlink r:id="rId12" w:history="1">
+      <w:hyperlink r:id="rId14" w:history="1">
         <w:r>
           <w:rPr>
             <w:rStyle w:val="Hyperlink"/>
@@ -3061,7 +3151,6 @@
           <w:iCs/>
         </w:rPr>
       </w:pPr>
-      <w:proofErr w:type="spellStart"/>
       <w:r>
         <w:rPr>
           <w:rFonts w:ascii="Arial" w:hAnsi="Arial" w:cs="Arial"/>
@@ -3069,9 +3158,8 @@
           <w:bCs/>
           <w:lang w:val="en-GB"/>
         </w:rPr>
-        <w:t>Youtube</w:t>
-      </w:r>
-      <w:proofErr w:type="spellEnd"/>
+        <w:t>Youtube – RyiSnow:</w:t>
+      </w:r>
       <w:r>
         <w:rPr>
           <w:rFonts w:ascii="Arial" w:hAnsi="Arial" w:cs="Arial"/>
@@ -3079,38 +3167,9 @@
           <w:bCs/>
           <w:lang w:val="en-GB"/>
         </w:rPr>
-        <w:t xml:space="preserve"> – </w:t>
-      </w:r>
-      <w:proofErr w:type="spellStart"/>
-      <w:r>
-        <w:rPr>
-          <w:rFonts w:ascii="Arial" w:hAnsi="Arial" w:cs="Arial"/>
-          <w:b/>
-          <w:bCs/>
-          <w:lang w:val="en-GB"/>
-        </w:rPr>
-        <w:t>RyiSnow</w:t>
-      </w:r>
-      <w:proofErr w:type="spellEnd"/>
-      <w:r>
-        <w:rPr>
-          <w:rFonts w:ascii="Arial" w:hAnsi="Arial" w:cs="Arial"/>
-          <w:b/>
-          <w:bCs/>
-          <w:lang w:val="en-GB"/>
-        </w:rPr>
-        <w:t>:</w:t>
-      </w:r>
-      <w:r>
-        <w:rPr>
-          <w:rFonts w:ascii="Arial" w:hAnsi="Arial" w:cs="Arial"/>
-          <w:b/>
-          <w:bCs/>
-          <w:lang w:val="en-GB"/>
-        </w:rPr>
         <w:t xml:space="preserve"> </w:t>
       </w:r>
-      <w:hyperlink r:id="rId13" w:history="1">
+      <w:hyperlink r:id="rId15" w:history="1">
         <w:r>
           <w:rPr>
             <w:rStyle w:val="Hyperlink"/>
@@ -6293,6 +6352,7 @@
   <w:style w:type="character" w:default="1" w:styleId="DefaultParagraphFont">
     <w:name w:val="Default Paragraph Font"/>
     <w:uiPriority w:val="1"/>
+    <w:semiHidden/>
     <w:unhideWhenUsed/>
   </w:style>
   <w:style w:type="table" w:default="1" w:styleId="TableNormal">
@@ -6738,6 +6798,21 @@
 </file>
 
 <file path=customXml/item1.xml><?xml version="1.0" encoding="utf-8"?>
+<?mso-contentType ?>
+<FormTemplates xmlns="http://schemas.microsoft.com/sharepoint/v3/contenttype/forms">
+  <Display>DocumentLibraryForm</Display>
+  <Edit>DocumentLibraryForm</Edit>
+  <New>DocumentLibraryForm</New>
+</FormTemplates>
+</file>
+
+<file path=customXml/item2.xml><?xml version="1.0" encoding="utf-8"?>
+<p:properties xmlns:p="http://schemas.microsoft.com/office/2006/metadata/properties" xmlns:xsi="http://www.w3.org/2001/XMLSchema-instance" xmlns:pc="http://schemas.microsoft.com/office/infopath/2007/PartnerControls">
+  <documentManagement/>
+</p:properties>
+</file>
+
+<file path=customXml/item3.xml><?xml version="1.0" encoding="utf-8"?>
 <ct:contentTypeSchema xmlns:ct="http://schemas.microsoft.com/office/2006/metadata/contentType" xmlns:ma="http://schemas.microsoft.com/office/2006/metadata/properties/metaAttributes" ct:_="" ma:_="" ma:contentTypeName="Document" ma:contentTypeID="0x0101007656FCD8796AA14F9DCDE8DD3D1F163D" ma:contentTypeVersion="5" ma:contentTypeDescription="Create a new document." ma:contentTypeScope="" ma:versionID="9c59874824653f5e0dcd783037050db6">
   <xsd:schema xmlns:xsd="http://www.w3.org/2001/XMLSchema" xmlns:xs="http://www.w3.org/2001/XMLSchema" xmlns:p="http://schemas.microsoft.com/office/2006/metadata/properties" xmlns:ns3="096b5b58-d915-4cec-96ac-b3a0a2df66b0" targetNamespace="http://schemas.microsoft.com/office/2006/metadata/properties" ma:root="true" ma:fieldsID="a90fce242397fc08f45db425ffdc9852" ns3:_="">
     <xsd:import namespace="096b5b58-d915-4cec-96ac-b3a0a2df66b0"/>
@@ -6887,22 +6962,24 @@
 </ct:contentTypeSchema>
 </file>
 
-<file path=customXml/item2.xml><?xml version="1.0" encoding="utf-8"?>
-<p:properties xmlns:p="http://schemas.microsoft.com/office/2006/metadata/properties" xmlns:xsi="http://www.w3.org/2001/XMLSchema-instance" xmlns:pc="http://schemas.microsoft.com/office/infopath/2007/PartnerControls">
-  <documentManagement/>
-</p:properties>
+<file path=customXml/itemProps1.xml><?xml version="1.0" encoding="utf-8"?>
+<ds:datastoreItem xmlns:ds="http://schemas.openxmlformats.org/officeDocument/2006/customXml" ds:itemID="{3D40F5E8-4448-4982-82F4-146B74EB9EB7}">
+  <ds:schemaRefs>
+    <ds:schemaRef ds:uri="http://schemas.microsoft.com/sharepoint/v3/contenttype/forms"/>
+  </ds:schemaRefs>
+</ds:datastoreItem>
 </file>
 
-<file path=customXml/item3.xml><?xml version="1.0" encoding="utf-8"?>
-<?mso-contentType ?>
-<FormTemplates xmlns="http://schemas.microsoft.com/sharepoint/v3/contenttype/forms">
-  <Display>DocumentLibraryForm</Display>
-  <Edit>DocumentLibraryForm</Edit>
-  <New>DocumentLibraryForm</New>
-</FormTemplates>
+<file path=customXml/itemProps2.xml><?xml version="1.0" encoding="utf-8"?>
+<ds:datastoreItem xmlns:ds="http://schemas.openxmlformats.org/officeDocument/2006/customXml" ds:itemID="{BA075BD4-F53C-4E01-9EDE-4652C8A1FE4B}">
+  <ds:schemaRefs>
+    <ds:schemaRef ds:uri="http://schemas.microsoft.com/office/2006/metadata/properties"/>
+    <ds:schemaRef ds:uri="http://schemas.microsoft.com/office/infopath/2007/PartnerControls"/>
+  </ds:schemaRefs>
+</ds:datastoreItem>
 </file>
 
-<file path=customXml/itemProps1.xml><?xml version="1.0" encoding="utf-8"?>
+<file path=customXml/itemProps3.xml><?xml version="1.0" encoding="utf-8"?>
 <ds:datastoreItem xmlns:ds="http://schemas.openxmlformats.org/officeDocument/2006/customXml" ds:itemID="{4D7CB39F-ACBD-406D-8460-705610E50DC6}">
   <ds:schemaRefs>
     <ds:schemaRef ds:uri="http://schemas.microsoft.com/office/2006/metadata/contentType"/>
@@ -6918,28 +6995,4 @@
     <ds:schemaRef ds:uri="http://schemas.microsoft.com/internal/obd"/>
   </ds:schemaRefs>
 </ds:datastoreItem>
-</file>
-
-<file path=customXml/itemProps2.xml><?xml version="1.0" encoding="utf-8"?>
-<ds:datastoreItem xmlns:ds="http://schemas.openxmlformats.org/officeDocument/2006/customXml" ds:itemID="{BA075BD4-F53C-4E01-9EDE-4652C8A1FE4B}">
-  <ds:schemaRefs>
-    <ds:schemaRef ds:uri="http://schemas.microsoft.com/office/2006/documentManagement/types"/>
-    <ds:schemaRef ds:uri="http://purl.org/dc/elements/1.1/"/>
-    <ds:schemaRef ds:uri="http://schemas.openxmlformats.org/package/2006/metadata/core-properties"/>
-    <ds:schemaRef ds:uri="http://www.w3.org/XML/1998/namespace"/>
-    <ds:schemaRef ds:uri="http://purl.org/dc/dcmitype/"/>
-    <ds:schemaRef ds:uri="http://schemas.microsoft.com/office/infopath/2007/PartnerControls"/>
-    <ds:schemaRef ds:uri="096b5b58-d915-4cec-96ac-b3a0a2df66b0"/>
-    <ds:schemaRef ds:uri="http://schemas.microsoft.com/office/2006/metadata/properties"/>
-    <ds:schemaRef ds:uri="http://purl.org/dc/terms/"/>
-  </ds:schemaRefs>
-</ds:datastoreItem>
-</file>
-
-<file path=customXml/itemProps3.xml><?xml version="1.0" encoding="utf-8"?>
-<ds:datastoreItem xmlns:ds="http://schemas.openxmlformats.org/officeDocument/2006/customXml" ds:itemID="{3D40F5E8-4448-4982-82F4-146B74EB9EB7}">
-  <ds:schemaRefs>
-    <ds:schemaRef ds:uri="http://schemas.microsoft.com/sharepoint/v3/contenttype/forms"/>
-  </ds:schemaRefs>
-</ds:datastoreItem>
 </file>
</xml_diff>